<commit_message>
prezentace a update dokumentace - final
</commit_message>
<xml_diff>
--- a/Texty/odevzdani/xlogin00-111.docx
+++ b/Texty/odevzdani/xlogin00-111.docx
@@ -126,12 +126,7 @@
         </w:r>
       </w:hyperlink>
       <w:r>
-        <w:t xml:space="preserve"> hru</w:t>
-      </w:r>
-      <w:bookmarkStart w:id="0" w:name="_GoBack"/>
-      <w:bookmarkEnd w:id="0"/>
-      <w:r>
-        <w:t>, které bude in</w:t>
+        <w:t xml:space="preserve"> hru, které bude in</w:t>
       </w:r>
       <w:r>
         <w:t xml:space="preserve">tuitivní. Snaha </w:t>
@@ -1547,7 +1542,7 @@
         <w:t>4</w:t>
       </w:r>
       <w:r>
-        <w:t>8</w:t>
+        <w:t>9</w:t>
       </w:r>
       <w:r>
         <w:t xml:space="preserve"> let</w:t>
@@ -1669,7 +1664,6 @@
         <w:jc w:val="both"/>
       </w:pPr>
       <w:r>
-        <w:lastRenderedPageBreak/>
         <w:t>Počet použitých vlastností hry. Počet použitých schopností. Počet použití rozhraní pro PDA, GPS, talentové stromy, inventář, …</w:t>
       </w:r>
     </w:p>
@@ -1683,6 +1677,7 @@
         <w:jc w:val="both"/>
       </w:pPr>
       <w:r>
+        <w:lastRenderedPageBreak/>
         <w:t>Frekvence zmáčknutí klávesy pro trojúhelníkové in-game rozhraní.</w:t>
       </w:r>
     </w:p>
@@ -1772,8 +1767,8 @@
         </w:numPr>
         <w:jc w:val="both"/>
       </w:pPr>
-      <w:bookmarkStart w:id="1" w:name="OLE_LINK1"/>
-      <w:bookmarkStart w:id="2" w:name="OLE_LINK2"/>
+      <w:bookmarkStart w:id="0" w:name="OLE_LINK1"/>
+      <w:bookmarkStart w:id="1" w:name="OLE_LINK2"/>
       <w:proofErr w:type="gramStart"/>
       <w:r>
         <w:t>Zda-li by</w:t>
@@ -1835,8 +1830,8 @@
         <w:t>Srovnání vůči jiným hrám typu RPG (pokud s nimi mají nějaké zkušenosti).</w:t>
       </w:r>
     </w:p>
+    <w:bookmarkEnd w:id="0"/>
     <w:bookmarkEnd w:id="1"/>
-    <w:bookmarkEnd w:id="2"/>
     <w:p>
       <w:pPr>
         <w:pStyle w:val="Nadpis1"/>
@@ -1939,7 +1934,13 @@
         <w:t xml:space="preserve">dny (než jsme stačili v nějaké rozumné době obejít jednotlivé uživatele). </w:t>
       </w:r>
       <w:r>
-        <w:t>V příloze A jsou přiloženy grafy některých měřených veličin. Odvodili jsme z nich užitečné celkové informace, které nám pomohly objektivně zhodnotit stav rozhraní a jeho vlastnosti.</w:t>
+        <w:t xml:space="preserve">V příloze </w:t>
+      </w:r>
+      <w:r>
+        <w:t>C</w:t>
+      </w:r>
+      <w:r>
+        <w:t xml:space="preserve"> jsou přiloženy grafy některých měřených veličin. Odvodili jsme z nich užitečné celkové informace, které nám pomohly objektivně zhodnotit stav rozhraní a jeho vlastnosti.</w:t>
       </w:r>
     </w:p>
     <w:p>
@@ -2021,9 +2022,9 @@
         <w:tblLook w:val="04A0" w:firstRow="1" w:lastRow="0" w:firstColumn="1" w:lastColumn="0" w:noHBand="0" w:noVBand="1"/>
       </w:tblPr>
       <w:tblGrid>
-        <w:gridCol w:w="5070"/>
-        <w:gridCol w:w="1984"/>
-        <w:gridCol w:w="2158"/>
+        <w:gridCol w:w="4986"/>
+        <w:gridCol w:w="1953"/>
+        <w:gridCol w:w="2123"/>
       </w:tblGrid>
       <w:tr>
         <w:tc>
@@ -2162,9 +2163,9 @@
         <w:tblLook w:val="04A0" w:firstRow="1" w:lastRow="0" w:firstColumn="1" w:lastColumn="0" w:noHBand="0" w:noVBand="1"/>
       </w:tblPr>
       <w:tblGrid>
-        <w:gridCol w:w="5070"/>
-        <w:gridCol w:w="1984"/>
-        <w:gridCol w:w="2158"/>
+        <w:gridCol w:w="4990"/>
+        <w:gridCol w:w="1951"/>
+        <w:gridCol w:w="2121"/>
       </w:tblGrid>
       <w:tr>
         <w:tc>
@@ -2412,7 +2413,15 @@
           <w:i w:val="0"/>
           <w:color w:val="000000" w:themeColor="text1"/>
         </w:rPr>
-        <w:t>Miroslav (48 let, redaktor):</w:t>
+        <w:t>Miroslav (49</w:t>
+      </w:r>
+      <w:r>
+        <w:rPr>
+          <w:rStyle w:val="Zdraznnjemn"/>
+          <w:i w:val="0"/>
+          <w:color w:val="000000" w:themeColor="text1"/>
+        </w:rPr>
+        <w:t xml:space="preserve"> let, redaktor):</w:t>
       </w:r>
     </w:p>
     <w:p>
@@ -2766,8 +2775,8 @@
         <w:pStyle w:val="Nadpis1"/>
         <w:jc w:val="both"/>
       </w:pPr>
-      <w:bookmarkStart w:id="3" w:name="_Reference"/>
-      <w:bookmarkEnd w:id="3"/>
+      <w:bookmarkStart w:id="2" w:name="_Reference"/>
+      <w:bookmarkEnd w:id="2"/>
       <w:r>
         <w:lastRenderedPageBreak/>
         <w:t>Reference</w:t>
@@ -3066,8 +3075,8 @@
         <w:pStyle w:val="Nadpis1"/>
         <w:jc w:val="both"/>
       </w:pPr>
-      <w:bookmarkStart w:id="4" w:name="_Příloha"/>
-      <w:bookmarkEnd w:id="4"/>
+      <w:bookmarkStart w:id="3" w:name="_Příloha"/>
+      <w:bookmarkEnd w:id="3"/>
       <w:r>
         <w:lastRenderedPageBreak/>
         <w:t xml:space="preserve">A </w:t>
@@ -3083,8 +3092,8 @@
       <w:pPr>
         <w:pStyle w:val="Nadpis3"/>
       </w:pPr>
-      <w:bookmarkStart w:id="5" w:name="_[1]:_Screenshoty_z"/>
-      <w:bookmarkEnd w:id="5"/>
+      <w:bookmarkStart w:id="4" w:name="_[1]:_Screenshoty_z"/>
+      <w:bookmarkEnd w:id="4"/>
       <w:r>
         <w:rPr>
           <w:lang w:val="en-US"/>
@@ -3232,10 +3241,10 @@
       <w:pPr>
         <w:pStyle w:val="Nadpis3"/>
       </w:pPr>
-      <w:bookmarkStart w:id="6" w:name="_[1]:_Schéma_hlavního"/>
-      <w:bookmarkStart w:id="7" w:name="_[2]:_Schéma_hlavního"/>
+      <w:bookmarkStart w:id="5" w:name="_[1]:_Schéma_hlavního"/>
+      <w:bookmarkStart w:id="6" w:name="_[2]:_Schéma_hlavního"/>
+      <w:bookmarkEnd w:id="5"/>
       <w:bookmarkEnd w:id="6"/>
-      <w:bookmarkEnd w:id="7"/>
       <w:r>
         <w:rPr>
           <w:lang w:val="en-US"/>
@@ -3314,10 +3323,10 @@
       <w:pPr>
         <w:pStyle w:val="Nadpis3"/>
       </w:pPr>
-      <w:bookmarkStart w:id="8" w:name="_[2]:_Schéma_in-game"/>
-      <w:bookmarkStart w:id="9" w:name="_[3]:_Schéma_in-game"/>
+      <w:bookmarkStart w:id="7" w:name="_[2]:_Schéma_in-game"/>
+      <w:bookmarkStart w:id="8" w:name="_[3]:_Schéma_in-game"/>
+      <w:bookmarkEnd w:id="7"/>
       <w:bookmarkEnd w:id="8"/>
-      <w:bookmarkEnd w:id="9"/>
       <w:r>
         <w:t>[</w:t>
       </w:r>
@@ -4081,9 +4090,62 @@
       </w:r>
       <w:r>
         <w:lastRenderedPageBreak/>
-        <w:t>C Příloha - grafy</w:t>
-      </w:r>
-    </w:p>
+        <w:t xml:space="preserve">C Příloha </w:t>
+      </w:r>
+      <w:r>
+        <w:t>–</w:t>
+      </w:r>
+      <w:r>
+        <w:t xml:space="preserve"> grafy</w:t>
+      </w:r>
+    </w:p>
+    <w:p>
+      <w:pPr>
+        <w:spacing w:after="0" w:line="276" w:lineRule="auto"/>
+        <w:rPr>
+          <w:rFonts w:ascii="Calibri" w:eastAsia="Times New Roman" w:hAnsi="Calibri" w:cs="Times New Roman"/>
+          <w:color w:val="000000"/>
+          <w:lang w:eastAsia="cs-CZ"/>
+        </w:rPr>
+      </w:pPr>
+      <w:r>
+        <w:rPr>
+          <w:rFonts w:ascii="Calibri" w:eastAsia="Times New Roman" w:hAnsi="Calibri" w:cs="Times New Roman"/>
+          <w:color w:val="000000"/>
+          <w:lang w:eastAsia="cs-CZ"/>
+        </w:rPr>
+        <w:t>Lehký úkol: Projít si základní menu, změnit 2 prvky v nastavení videa a zvuku. Spustit novou hru.</w:t>
+      </w:r>
+    </w:p>
+    <w:p>
+      <w:pPr>
+        <w:spacing w:after="0" w:line="276" w:lineRule="auto"/>
+        <w:rPr>
+          <w:rFonts w:ascii="Calibri" w:eastAsia="Times New Roman" w:hAnsi="Calibri" w:cs="Times New Roman"/>
+          <w:color w:val="000000"/>
+          <w:lang w:eastAsia="cs-CZ"/>
+        </w:rPr>
+      </w:pPr>
+    </w:p>
+    <w:p>
+      <w:pPr>
+        <w:spacing w:after="0" w:line="276" w:lineRule="auto"/>
+        <w:rPr>
+          <w:rFonts w:ascii="Calibri" w:eastAsia="Times New Roman" w:hAnsi="Calibri" w:cs="Times New Roman"/>
+          <w:color w:val="000000"/>
+          <w:lang w:eastAsia="cs-CZ"/>
+        </w:rPr>
+      </w:pPr>
+      <w:r>
+        <w:rPr>
+          <w:rFonts w:ascii="Calibri" w:eastAsia="Times New Roman" w:hAnsi="Calibri" w:cs="Times New Roman"/>
+          <w:color w:val="000000"/>
+          <w:lang w:eastAsia="cs-CZ"/>
+        </w:rPr>
+        <w:t>Složitější úkol: Spustit novou hru. Změnit pořadí schopností v panelu schopností. Zjistit statistiky hrdiny. Koupit dvě libovolné věci v obchodu. Zjistit jaké frakce se ve hře nacházejí. Vylepšit si schopnosti v talentovém systému.</w:t>
+      </w:r>
+    </w:p>
+    <w:p/>
     <w:p>
       <w:pPr>
         <w:spacing w:line="276" w:lineRule="auto"/>
@@ -4114,6 +4176,18 @@
         <w:spacing w:line="276" w:lineRule="auto"/>
         <w:jc w:val="center"/>
       </w:pPr>
+    </w:p>
+    <w:p>
+      <w:pPr>
+        <w:spacing w:line="276" w:lineRule="auto"/>
+        <w:jc w:val="center"/>
+      </w:pPr>
+    </w:p>
+    <w:p>
+      <w:pPr>
+        <w:spacing w:line="276" w:lineRule="auto"/>
+        <w:jc w:val="center"/>
+      </w:pPr>
       <w:r>
         <w:rPr>
           <w:noProof/>
@@ -4144,6 +4218,7 @@
           <w:noProof/>
           <w:lang w:eastAsia="cs-CZ"/>
         </w:rPr>
+        <w:lastRenderedPageBreak/>
         <w:drawing>
           <wp:inline distT="0" distB="0" distL="0" distR="0" wp14:anchorId="130B87DA" wp14:editId="3C677702">
             <wp:extent cx="5715000" cy="2447925"/>
@@ -4169,7 +4244,6 @@
           <w:noProof/>
           <w:lang w:eastAsia="cs-CZ"/>
         </w:rPr>
-        <w:lastRenderedPageBreak/>
         <w:drawing>
           <wp:inline distT="0" distB="0" distL="0" distR="0" wp14:anchorId="10BB5E54" wp14:editId="2A5FC019">
             <wp:extent cx="5760720" cy="2743200"/>
@@ -4197,8 +4271,8 @@
         </w:rPr>
         <w:drawing>
           <wp:inline distT="0" distB="0" distL="0" distR="0" wp14:anchorId="0EE05F40" wp14:editId="27F524A5">
-            <wp:extent cx="5760720" cy="3588385"/>
-            <wp:effectExtent l="0" t="0" r="0" b="0"/>
+            <wp:extent cx="5760720" cy="3009900"/>
+            <wp:effectExtent l="0" t="0" r="11430" b="0"/>
             <wp:docPr id="9" name="Graf 9"/>
             <wp:cNvGraphicFramePr/>
             <a:graphic xmlns:a="http://schemas.openxmlformats.org/drawingml/2006/main">
@@ -4209,6 +4283,8 @@
           </wp:inline>
         </w:drawing>
       </w:r>
+      <w:bookmarkStart w:id="9" w:name="_GoBack"/>
+      <w:bookmarkEnd w:id="9"/>
     </w:p>
     <w:sectPr>
       <w:pgSz w:w="11906" w:h="16838"/>
@@ -8020,11 +8096,11 @@
         </c:dLbls>
         <c:gapWidth val="219"/>
         <c:overlap val="-27"/>
-        <c:axId val="-317295552"/>
-        <c:axId val="-317291200"/>
+        <c:axId val="-1930213776"/>
+        <c:axId val="-1930214320"/>
       </c:barChart>
       <c:catAx>
-        <c:axId val="-317295552"/>
+        <c:axId val="-1930213776"/>
         <c:scaling>
           <c:orientation val="minMax"/>
         </c:scaling>
@@ -8122,7 +8198,7 @@
             <a:endParaRPr lang="cs-CZ"/>
           </a:p>
         </c:txPr>
-        <c:crossAx val="-317291200"/>
+        <c:crossAx val="-1930214320"/>
         <c:crosses val="autoZero"/>
         <c:auto val="1"/>
         <c:lblAlgn val="ctr"/>
@@ -8130,7 +8206,7 @@
         <c:noMultiLvlLbl val="0"/>
       </c:catAx>
       <c:valAx>
-        <c:axId val="-317291200"/>
+        <c:axId val="-1930214320"/>
         <c:scaling>
           <c:orientation val="minMax"/>
           <c:max val="400"/>
@@ -8237,7 +8313,7 @@
             <a:endParaRPr lang="cs-CZ"/>
           </a:p>
         </c:txPr>
-        <c:crossAx val="-317295552"/>
+        <c:crossAx val="-1930213776"/>
         <c:crosses val="autoZero"/>
         <c:crossBetween val="between"/>
       </c:valAx>
@@ -8581,11 +8657,11 @@
         </c:dLbls>
         <c:gapWidth val="219"/>
         <c:overlap val="-27"/>
-        <c:axId val="-317303712"/>
-        <c:axId val="-1930205616"/>
+        <c:axId val="-1930199632"/>
+        <c:axId val="-1930203440"/>
       </c:barChart>
       <c:catAx>
-        <c:axId val="-317303712"/>
+        <c:axId val="-1930199632"/>
         <c:scaling>
           <c:orientation val="minMax"/>
         </c:scaling>
@@ -8683,7 +8759,7 @@
             <a:endParaRPr lang="cs-CZ"/>
           </a:p>
         </c:txPr>
-        <c:crossAx val="-1930205616"/>
+        <c:crossAx val="-1930203440"/>
         <c:crosses val="autoZero"/>
         <c:auto val="1"/>
         <c:lblAlgn val="ctr"/>
@@ -8691,7 +8767,7 @@
         <c:noMultiLvlLbl val="0"/>
       </c:catAx>
       <c:valAx>
-        <c:axId val="-1930205616"/>
+        <c:axId val="-1930203440"/>
         <c:scaling>
           <c:orientation val="minMax"/>
           <c:max val="70"/>
@@ -8798,7 +8874,7 @@
             <a:endParaRPr lang="cs-CZ"/>
           </a:p>
         </c:txPr>
-        <c:crossAx val="-317303712"/>
+        <c:crossAx val="-1930199632"/>
         <c:crosses val="autoZero"/>
         <c:crossBetween val="between"/>
       </c:valAx>
@@ -9142,570 +9218,8 @@
         </c:dLbls>
         <c:gapWidth val="219"/>
         <c:overlap val="-27"/>
-        <c:axId val="-1930202352"/>
-        <c:axId val="-1930213776"/>
-      </c:barChart>
-      <c:catAx>
-        <c:axId val="-1930202352"/>
-        <c:scaling>
-          <c:orientation val="minMax"/>
-        </c:scaling>
-        <c:delete val="0"/>
-        <c:axPos val="b"/>
-        <c:title>
-          <c:tx>
-            <c:rich>
-              <a:bodyPr rot="0" spcFirstLastPara="1" vertOverflow="ellipsis" vert="horz" wrap="square" anchor="ctr" anchorCtr="1"/>
-              <a:lstStyle/>
-              <a:p>
-                <a:pPr>
-                  <a:defRPr sz="1000" b="0" i="0" u="none" strike="noStrike" kern="1200" baseline="0">
-                    <a:solidFill>
-                      <a:schemeClr val="tx1">
-                        <a:lumMod val="65000"/>
-                        <a:lumOff val="35000"/>
-                      </a:schemeClr>
-                    </a:solidFill>
-                    <a:latin typeface="+mn-lt"/>
-                    <a:ea typeface="+mn-ea"/>
-                    <a:cs typeface="+mn-cs"/>
-                  </a:defRPr>
-                </a:pPr>
-                <a:r>
-                  <a:rPr lang="cs-CZ"/>
-                  <a:t>Uživatelé</a:t>
-                </a:r>
-              </a:p>
-            </c:rich>
-          </c:tx>
-          <c:overlay val="0"/>
-          <c:spPr>
-            <a:noFill/>
-            <a:ln>
-              <a:noFill/>
-            </a:ln>
-            <a:effectLst/>
-          </c:spPr>
-          <c:txPr>
-            <a:bodyPr rot="0" spcFirstLastPara="1" vertOverflow="ellipsis" vert="horz" wrap="square" anchor="ctr" anchorCtr="1"/>
-            <a:lstStyle/>
-            <a:p>
-              <a:pPr>
-                <a:defRPr sz="1000" b="0" i="0" u="none" strike="noStrike" kern="1200" baseline="0">
-                  <a:solidFill>
-                    <a:schemeClr val="tx1">
-                      <a:lumMod val="65000"/>
-                      <a:lumOff val="35000"/>
-                    </a:schemeClr>
-                  </a:solidFill>
-                  <a:latin typeface="+mn-lt"/>
-                  <a:ea typeface="+mn-ea"/>
-                  <a:cs typeface="+mn-cs"/>
-                </a:defRPr>
-              </a:pPr>
-              <a:endParaRPr lang="cs-CZ"/>
-            </a:p>
-          </c:txPr>
-        </c:title>
-        <c:numFmt formatCode="General" sourceLinked="1"/>
-        <c:majorTickMark val="none"/>
-        <c:minorTickMark val="none"/>
-        <c:tickLblPos val="nextTo"/>
-        <c:spPr>
-          <a:noFill/>
-          <a:ln w="9525" cap="flat" cmpd="sng" algn="ctr">
-            <a:solidFill>
-              <a:schemeClr val="tx1">
-                <a:lumMod val="15000"/>
-                <a:lumOff val="85000"/>
-              </a:schemeClr>
-            </a:solidFill>
-            <a:round/>
-          </a:ln>
-          <a:effectLst/>
-        </c:spPr>
-        <c:txPr>
-          <a:bodyPr rot="-60000000" spcFirstLastPara="1" vertOverflow="ellipsis" vert="horz" wrap="square" anchor="ctr" anchorCtr="1"/>
-          <a:lstStyle/>
-          <a:p>
-            <a:pPr>
-              <a:defRPr sz="900" b="0" i="0" u="none" strike="noStrike" kern="1200" baseline="0">
-                <a:solidFill>
-                  <a:schemeClr val="tx1">
-                    <a:lumMod val="65000"/>
-                    <a:lumOff val="35000"/>
-                  </a:schemeClr>
-                </a:solidFill>
-                <a:latin typeface="+mn-lt"/>
-                <a:ea typeface="+mn-ea"/>
-                <a:cs typeface="+mn-cs"/>
-              </a:defRPr>
-            </a:pPr>
-            <a:endParaRPr lang="cs-CZ"/>
-          </a:p>
-        </c:txPr>
-        <c:crossAx val="-1930213776"/>
-        <c:crosses val="autoZero"/>
-        <c:auto val="1"/>
-        <c:lblAlgn val="ctr"/>
-        <c:lblOffset val="100"/>
-        <c:noMultiLvlLbl val="0"/>
-      </c:catAx>
-      <c:valAx>
-        <c:axId val="-1930213776"/>
-        <c:scaling>
-          <c:orientation val="minMax"/>
-          <c:max val="3"/>
-        </c:scaling>
-        <c:delete val="0"/>
-        <c:axPos val="l"/>
-        <c:majorGridlines>
-          <c:spPr>
-            <a:ln w="9525" cap="flat" cmpd="sng" algn="ctr">
-              <a:solidFill>
-                <a:schemeClr val="tx1">
-                  <a:lumMod val="15000"/>
-                  <a:lumOff val="85000"/>
-                </a:schemeClr>
-              </a:solidFill>
-              <a:round/>
-            </a:ln>
-            <a:effectLst/>
-          </c:spPr>
-        </c:majorGridlines>
-        <c:title>
-          <c:tx>
-            <c:rich>
-              <a:bodyPr rot="-5400000" spcFirstLastPara="1" vertOverflow="ellipsis" vert="horz" wrap="square" anchor="ctr" anchorCtr="1"/>
-              <a:lstStyle/>
-              <a:p>
-                <a:pPr>
-                  <a:defRPr sz="1000" b="0" i="0" u="none" strike="noStrike" kern="1200" baseline="0">
-                    <a:solidFill>
-                      <a:schemeClr val="tx1">
-                        <a:lumMod val="65000"/>
-                        <a:lumOff val="35000"/>
-                      </a:schemeClr>
-                    </a:solidFill>
-                    <a:latin typeface="+mn-lt"/>
-                    <a:ea typeface="+mn-ea"/>
-                    <a:cs typeface="+mn-cs"/>
-                  </a:defRPr>
-                </a:pPr>
-                <a:r>
-                  <a:rPr lang="cs-CZ"/>
-                  <a:t>Pokusy</a:t>
-                </a:r>
-              </a:p>
-            </c:rich>
-          </c:tx>
-          <c:overlay val="0"/>
-          <c:spPr>
-            <a:noFill/>
-            <a:ln>
-              <a:noFill/>
-            </a:ln>
-            <a:effectLst/>
-          </c:spPr>
-          <c:txPr>
-            <a:bodyPr rot="-5400000" spcFirstLastPara="1" vertOverflow="ellipsis" vert="horz" wrap="square" anchor="ctr" anchorCtr="1"/>
-            <a:lstStyle/>
-            <a:p>
-              <a:pPr>
-                <a:defRPr sz="1000" b="0" i="0" u="none" strike="noStrike" kern="1200" baseline="0">
-                  <a:solidFill>
-                    <a:schemeClr val="tx1">
-                      <a:lumMod val="65000"/>
-                      <a:lumOff val="35000"/>
-                    </a:schemeClr>
-                  </a:solidFill>
-                  <a:latin typeface="+mn-lt"/>
-                  <a:ea typeface="+mn-ea"/>
-                  <a:cs typeface="+mn-cs"/>
-                </a:defRPr>
-              </a:pPr>
-              <a:endParaRPr lang="cs-CZ"/>
-            </a:p>
-          </c:txPr>
-        </c:title>
-        <c:numFmt formatCode="General" sourceLinked="1"/>
-        <c:majorTickMark val="none"/>
-        <c:minorTickMark val="none"/>
-        <c:tickLblPos val="nextTo"/>
-        <c:spPr>
-          <a:noFill/>
-          <a:ln>
-            <a:noFill/>
-          </a:ln>
-          <a:effectLst/>
-        </c:spPr>
-        <c:txPr>
-          <a:bodyPr rot="-60000000" spcFirstLastPara="1" vertOverflow="ellipsis" vert="horz" wrap="square" anchor="ctr" anchorCtr="1"/>
-          <a:lstStyle/>
-          <a:p>
-            <a:pPr>
-              <a:defRPr sz="900" b="0" i="0" u="none" strike="noStrike" kern="1200" baseline="0">
-                <a:solidFill>
-                  <a:schemeClr val="tx1">
-                    <a:lumMod val="65000"/>
-                    <a:lumOff val="35000"/>
-                  </a:schemeClr>
-                </a:solidFill>
-                <a:latin typeface="+mn-lt"/>
-                <a:ea typeface="+mn-ea"/>
-                <a:cs typeface="+mn-cs"/>
-              </a:defRPr>
-            </a:pPr>
-            <a:endParaRPr lang="cs-CZ"/>
-          </a:p>
-        </c:txPr>
-        <c:crossAx val="-1930202352"/>
-        <c:crosses val="autoZero"/>
-        <c:crossBetween val="between"/>
-        <c:majorUnit val="1"/>
-      </c:valAx>
-      <c:spPr>
-        <a:noFill/>
-        <a:ln>
-          <a:noFill/>
-        </a:ln>
-        <a:effectLst/>
-      </c:spPr>
-    </c:plotArea>
-    <c:legend>
-      <c:legendPos val="r"/>
-      <c:overlay val="0"/>
-      <c:spPr>
-        <a:noFill/>
-        <a:ln>
-          <a:noFill/>
-        </a:ln>
-        <a:effectLst/>
-      </c:spPr>
-      <c:txPr>
-        <a:bodyPr rot="0" spcFirstLastPara="1" vertOverflow="ellipsis" vert="horz" wrap="square" anchor="ctr" anchorCtr="1"/>
-        <a:lstStyle/>
-        <a:p>
-          <a:pPr>
-            <a:defRPr sz="900" b="0" i="0" u="none" strike="noStrike" kern="1200" baseline="0">
-              <a:solidFill>
-                <a:schemeClr val="tx1">
-                  <a:lumMod val="65000"/>
-                  <a:lumOff val="35000"/>
-                </a:schemeClr>
-              </a:solidFill>
-              <a:latin typeface="+mn-lt"/>
-              <a:ea typeface="+mn-ea"/>
-              <a:cs typeface="+mn-cs"/>
-            </a:defRPr>
-          </a:pPr>
-          <a:endParaRPr lang="cs-CZ"/>
-        </a:p>
-      </c:txPr>
-    </c:legend>
-    <c:plotVisOnly val="1"/>
-    <c:dispBlanksAs val="gap"/>
-    <c:showDLblsOverMax val="0"/>
-  </c:chart>
-  <c:spPr>
-    <a:solidFill>
-      <a:schemeClr val="bg1"/>
-    </a:solidFill>
-    <a:ln w="9525" cap="flat" cmpd="sng" algn="ctr">
-      <a:solidFill>
-        <a:schemeClr val="tx1">
-          <a:lumMod val="15000"/>
-          <a:lumOff val="85000"/>
-        </a:schemeClr>
-      </a:solidFill>
-      <a:round/>
-    </a:ln>
-    <a:effectLst/>
-  </c:spPr>
-  <c:txPr>
-    <a:bodyPr/>
-    <a:lstStyle/>
-    <a:p>
-      <a:pPr>
-        <a:defRPr/>
-      </a:pPr>
-      <a:endParaRPr lang="cs-CZ"/>
-    </a:p>
-  </c:txPr>
-  <c:externalData r:id="rId3">
-    <c:autoUpdate val="0"/>
-  </c:externalData>
-</c:chartSpace>
-</file>
-
-<file path=word/charts/chart4.xml><?xml version="1.0" encoding="utf-8"?>
-<c:chartSpace xmlns:c="http://schemas.openxmlformats.org/drawingml/2006/chart" xmlns:a="http://schemas.openxmlformats.org/drawingml/2006/main" xmlns:r="http://schemas.openxmlformats.org/officeDocument/2006/relationships">
-  <c:date1904 val="0"/>
-  <c:lang val="cs-CZ"/>
-  <c:roundedCorners val="0"/>
-  <mc:AlternateContent xmlns:mc="http://schemas.openxmlformats.org/markup-compatibility/2006">
-    <mc:Choice xmlns:c14="http://schemas.microsoft.com/office/drawing/2007/8/2/chart" Requires="c14">
-      <c14:style val="102"/>
-    </mc:Choice>
-    <mc:Fallback>
-      <c:style val="2"/>
-    </mc:Fallback>
-  </mc:AlternateContent>
-  <c:chart>
-    <c:title>
-      <c:tx>
-        <c:rich>
-          <a:bodyPr rot="0" spcFirstLastPara="1" vertOverflow="ellipsis" vert="horz" wrap="square" anchor="ctr" anchorCtr="1"/>
-          <a:lstStyle/>
-          <a:p>
-            <a:pPr>
-              <a:defRPr sz="1400" b="0" i="0" u="none" strike="noStrike" kern="1200" spc="0" baseline="0">
-                <a:solidFill>
-                  <a:schemeClr val="tx1">
-                    <a:lumMod val="65000"/>
-                    <a:lumOff val="35000"/>
-                  </a:schemeClr>
-                </a:solidFill>
-                <a:latin typeface="+mn-lt"/>
-                <a:ea typeface="+mn-ea"/>
-                <a:cs typeface="+mn-cs"/>
-              </a:defRPr>
-            </a:pPr>
-            <a:r>
-              <a:rPr lang="cs-CZ"/>
-              <a:t>Poměr úspěšných a neúspěšných pokusů úkolu 2</a:t>
-            </a:r>
-          </a:p>
-        </c:rich>
-      </c:tx>
-      <c:overlay val="0"/>
-      <c:spPr>
-        <a:noFill/>
-        <a:ln>
-          <a:noFill/>
-        </a:ln>
-        <a:effectLst/>
-      </c:spPr>
-      <c:txPr>
-        <a:bodyPr rot="0" spcFirstLastPara="1" vertOverflow="ellipsis" vert="horz" wrap="square" anchor="ctr" anchorCtr="1"/>
-        <a:lstStyle/>
-        <a:p>
-          <a:pPr>
-            <a:defRPr sz="1400" b="0" i="0" u="none" strike="noStrike" kern="1200" spc="0" baseline="0">
-              <a:solidFill>
-                <a:schemeClr val="tx1">
-                  <a:lumMod val="65000"/>
-                  <a:lumOff val="35000"/>
-                </a:schemeClr>
-              </a:solidFill>
-              <a:latin typeface="+mn-lt"/>
-              <a:ea typeface="+mn-ea"/>
-              <a:cs typeface="+mn-cs"/>
-            </a:defRPr>
-          </a:pPr>
-          <a:endParaRPr lang="cs-CZ"/>
-        </a:p>
-      </c:txPr>
-    </c:title>
-    <c:autoTitleDeleted val="0"/>
-    <c:plotArea>
-      <c:layout/>
-      <c:barChart>
-        <c:barDir val="col"/>
-        <c:grouping val="clustered"/>
-        <c:varyColors val="0"/>
-        <c:ser>
-          <c:idx val="0"/>
-          <c:order val="0"/>
-          <c:tx>
-            <c:strRef>
-              <c:f>List1!$F$24</c:f>
-              <c:strCache>
-                <c:ptCount val="1"/>
-                <c:pt idx="0">
-                  <c:v>Úspěšný pokus</c:v>
-                </c:pt>
-              </c:strCache>
-            </c:strRef>
-          </c:tx>
-          <c:spPr>
-            <a:solidFill>
-              <a:schemeClr val="accent1"/>
-            </a:solidFill>
-            <a:ln>
-              <a:noFill/>
-            </a:ln>
-            <a:effectLst/>
-          </c:spPr>
-          <c:invertIfNegative val="0"/>
-          <c:cat>
-            <c:strRef>
-              <c:f>List1!$E$25:$E$32</c:f>
-              <c:strCache>
-                <c:ptCount val="8"/>
-                <c:pt idx="0">
-                  <c:v>Uživatel 1</c:v>
-                </c:pt>
-                <c:pt idx="1">
-                  <c:v>Uživatel 2</c:v>
-                </c:pt>
-                <c:pt idx="2">
-                  <c:v>Uživatel 3</c:v>
-                </c:pt>
-                <c:pt idx="3">
-                  <c:v>Uživatel 4</c:v>
-                </c:pt>
-                <c:pt idx="4">
-                  <c:v>Uživatel 5</c:v>
-                </c:pt>
-                <c:pt idx="5">
-                  <c:v>Uživatel 6</c:v>
-                </c:pt>
-                <c:pt idx="6">
-                  <c:v>Uživatel 7</c:v>
-                </c:pt>
-                <c:pt idx="7">
-                  <c:v>Uživatel 8</c:v>
-                </c:pt>
-              </c:strCache>
-            </c:strRef>
-          </c:cat>
-          <c:val>
-            <c:numRef>
-              <c:f>List1!$F$25:$F$32</c:f>
-              <c:numCache>
-                <c:formatCode>General</c:formatCode>
-                <c:ptCount val="8"/>
-                <c:pt idx="0">
-                  <c:v>6</c:v>
-                </c:pt>
-                <c:pt idx="1">
-                  <c:v>6</c:v>
-                </c:pt>
-                <c:pt idx="2">
-                  <c:v>6</c:v>
-                </c:pt>
-                <c:pt idx="3">
-                  <c:v>6</c:v>
-                </c:pt>
-                <c:pt idx="4">
-                  <c:v>6</c:v>
-                </c:pt>
-                <c:pt idx="5">
-                  <c:v>6</c:v>
-                </c:pt>
-                <c:pt idx="6">
-                  <c:v>6</c:v>
-                </c:pt>
-                <c:pt idx="7">
-                  <c:v>6</c:v>
-                </c:pt>
-              </c:numCache>
-            </c:numRef>
-          </c:val>
-        </c:ser>
-        <c:ser>
-          <c:idx val="1"/>
-          <c:order val="1"/>
-          <c:tx>
-            <c:strRef>
-              <c:f>List1!$G$24</c:f>
-              <c:strCache>
-                <c:ptCount val="1"/>
-                <c:pt idx="0">
-                  <c:v>Neúspěšný pokus</c:v>
-                </c:pt>
-              </c:strCache>
-            </c:strRef>
-          </c:tx>
-          <c:spPr>
-            <a:solidFill>
-              <a:schemeClr val="accent2"/>
-            </a:solidFill>
-            <a:ln>
-              <a:noFill/>
-            </a:ln>
-            <a:effectLst/>
-          </c:spPr>
-          <c:invertIfNegative val="0"/>
-          <c:cat>
-            <c:strRef>
-              <c:f>List1!$E$25:$E$32</c:f>
-              <c:strCache>
-                <c:ptCount val="8"/>
-                <c:pt idx="0">
-                  <c:v>Uživatel 1</c:v>
-                </c:pt>
-                <c:pt idx="1">
-                  <c:v>Uživatel 2</c:v>
-                </c:pt>
-                <c:pt idx="2">
-                  <c:v>Uživatel 3</c:v>
-                </c:pt>
-                <c:pt idx="3">
-                  <c:v>Uživatel 4</c:v>
-                </c:pt>
-                <c:pt idx="4">
-                  <c:v>Uživatel 5</c:v>
-                </c:pt>
-                <c:pt idx="5">
-                  <c:v>Uživatel 6</c:v>
-                </c:pt>
-                <c:pt idx="6">
-                  <c:v>Uživatel 7</c:v>
-                </c:pt>
-                <c:pt idx="7">
-                  <c:v>Uživatel 8</c:v>
-                </c:pt>
-              </c:strCache>
-            </c:strRef>
-          </c:cat>
-          <c:val>
-            <c:numRef>
-              <c:f>List1!$G$25:$G$32</c:f>
-              <c:numCache>
-                <c:formatCode>General</c:formatCode>
-                <c:ptCount val="8"/>
-                <c:pt idx="0">
-                  <c:v>2</c:v>
-                </c:pt>
-                <c:pt idx="1">
-                  <c:v>1</c:v>
-                </c:pt>
-                <c:pt idx="2">
-                  <c:v>0</c:v>
-                </c:pt>
-                <c:pt idx="3">
-                  <c:v>0</c:v>
-                </c:pt>
-                <c:pt idx="4">
-                  <c:v>1</c:v>
-                </c:pt>
-                <c:pt idx="5">
-                  <c:v>0</c:v>
-                </c:pt>
-                <c:pt idx="6">
-                  <c:v>2</c:v>
-                </c:pt>
-                <c:pt idx="7">
-                  <c:v>0</c:v>
-                </c:pt>
-              </c:numCache>
-            </c:numRef>
-          </c:val>
-        </c:ser>
-        <c:dLbls>
-          <c:showLegendKey val="0"/>
-          <c:showVal val="0"/>
-          <c:showCatName val="0"/>
-          <c:showSerName val="0"/>
-          <c:showPercent val="0"/>
-          <c:showBubbleSize val="0"/>
-        </c:dLbls>
-        <c:gapWidth val="219"/>
-        <c:overlap val="-27"/>
         <c:axId val="-1930212688"/>
-        <c:axId val="-1930207248"/>
+        <c:axId val="-1930209424"/>
       </c:barChart>
       <c:catAx>
         <c:axId val="-1930212688"/>
@@ -9806,7 +9320,7 @@
             <a:endParaRPr lang="cs-CZ"/>
           </a:p>
         </c:txPr>
-        <c:crossAx val="-1930207248"/>
+        <c:crossAx val="-1930209424"/>
         <c:crosses val="autoZero"/>
         <c:auto val="1"/>
         <c:lblAlgn val="ctr"/>
@@ -9814,10 +9328,10 @@
         <c:noMultiLvlLbl val="0"/>
       </c:catAx>
       <c:valAx>
-        <c:axId val="-1930207248"/>
+        <c:axId val="-1930209424"/>
         <c:scaling>
           <c:orientation val="minMax"/>
-          <c:max val="6"/>
+          <c:max val="3"/>
         </c:scaling>
         <c:delete val="0"/>
         <c:axPos val="l"/>
@@ -10000,7 +9514,7 @@
 </c:chartSpace>
 </file>
 
-<file path=word/charts/chart5.xml><?xml version="1.0" encoding="utf-8"?>
+<file path=word/charts/chart4.xml><?xml version="1.0" encoding="utf-8"?>
 <c:chartSpace xmlns:c="http://schemas.openxmlformats.org/drawingml/2006/chart" xmlns:a="http://schemas.openxmlformats.org/drawingml/2006/main" xmlns:r="http://schemas.openxmlformats.org/officeDocument/2006/relationships">
   <c:date1904 val="0"/>
   <c:lang val="cs-CZ"/>
@@ -10034,16 +9548,8 @@
               </a:defRPr>
             </a:pPr>
             <a:r>
-              <a:rPr lang="en-US"/>
-              <a:t>Frekvence </a:t>
-            </a:r>
-            <a:r>
               <a:rPr lang="cs-CZ"/>
-              <a:t>stisknutí</a:t>
-            </a:r>
-            <a:r>
-              <a:rPr lang="en-US"/>
-              <a:t> klávesy pro trojúhelníkové in-game rozhraní</a:t>
+              <a:t>Poměr úspěšných a neúspěšných pokusů úkolu 2</a:t>
             </a:r>
           </a:p>
         </c:rich>
@@ -10089,11 +9595,11 @@
           <c:order val="0"/>
           <c:tx>
             <c:strRef>
-              <c:f>List1!$B$35</c:f>
+              <c:f>List1!$F$24</c:f>
               <c:strCache>
                 <c:ptCount val="1"/>
                 <c:pt idx="0">
-                  <c:v>Úkol 2 (Průměrně za  1 minutu)</c:v>
+                  <c:v>Úspěšný pokus</c:v>
                 </c:pt>
               </c:strCache>
             </c:strRef>
@@ -10110,7 +9616,7 @@
           <c:invertIfNegative val="0"/>
           <c:cat>
             <c:strRef>
-              <c:f>List1!$A$36:$A$43</c:f>
+              <c:f>List1!$E$25:$E$32</c:f>
               <c:strCache>
                 <c:ptCount val="8"/>
                 <c:pt idx="0">
@@ -10142,33 +9648,123 @@
           </c:cat>
           <c:val>
             <c:numRef>
-              <c:f>List1!$B$36:$B$43</c:f>
+              <c:f>List1!$F$25:$F$32</c:f>
               <c:numCache>
                 <c:formatCode>General</c:formatCode>
                 <c:ptCount val="8"/>
                 <c:pt idx="0">
-                  <c:v>2.85</c:v>
+                  <c:v>6</c:v>
                 </c:pt>
                 <c:pt idx="1">
-                  <c:v>3.6</c:v>
+                  <c:v>6</c:v>
                 </c:pt>
                 <c:pt idx="2">
-                  <c:v>2.98</c:v>
+                  <c:v>6</c:v>
                 </c:pt>
                 <c:pt idx="3">
-                  <c:v>2.5</c:v>
+                  <c:v>6</c:v>
                 </c:pt>
                 <c:pt idx="4">
-                  <c:v>1.66</c:v>
+                  <c:v>6</c:v>
                 </c:pt>
                 <c:pt idx="5">
-                  <c:v>1.78</c:v>
+                  <c:v>6</c:v>
                 </c:pt>
                 <c:pt idx="6">
-                  <c:v>2.12</c:v>
+                  <c:v>6</c:v>
                 </c:pt>
                 <c:pt idx="7">
-                  <c:v>2.37</c:v>
+                  <c:v>6</c:v>
+                </c:pt>
+              </c:numCache>
+            </c:numRef>
+          </c:val>
+        </c:ser>
+        <c:ser>
+          <c:idx val="1"/>
+          <c:order val="1"/>
+          <c:tx>
+            <c:strRef>
+              <c:f>List1!$G$24</c:f>
+              <c:strCache>
+                <c:ptCount val="1"/>
+                <c:pt idx="0">
+                  <c:v>Neúspěšný pokus</c:v>
+                </c:pt>
+              </c:strCache>
+            </c:strRef>
+          </c:tx>
+          <c:spPr>
+            <a:solidFill>
+              <a:schemeClr val="accent2"/>
+            </a:solidFill>
+            <a:ln>
+              <a:noFill/>
+            </a:ln>
+            <a:effectLst/>
+          </c:spPr>
+          <c:invertIfNegative val="0"/>
+          <c:cat>
+            <c:strRef>
+              <c:f>List1!$E$25:$E$32</c:f>
+              <c:strCache>
+                <c:ptCount val="8"/>
+                <c:pt idx="0">
+                  <c:v>Uživatel 1</c:v>
+                </c:pt>
+                <c:pt idx="1">
+                  <c:v>Uživatel 2</c:v>
+                </c:pt>
+                <c:pt idx="2">
+                  <c:v>Uživatel 3</c:v>
+                </c:pt>
+                <c:pt idx="3">
+                  <c:v>Uživatel 4</c:v>
+                </c:pt>
+                <c:pt idx="4">
+                  <c:v>Uživatel 5</c:v>
+                </c:pt>
+                <c:pt idx="5">
+                  <c:v>Uživatel 6</c:v>
+                </c:pt>
+                <c:pt idx="6">
+                  <c:v>Uživatel 7</c:v>
+                </c:pt>
+                <c:pt idx="7">
+                  <c:v>Uživatel 8</c:v>
+                </c:pt>
+              </c:strCache>
+            </c:strRef>
+          </c:cat>
+          <c:val>
+            <c:numRef>
+              <c:f>List1!$G$25:$G$32</c:f>
+              <c:numCache>
+                <c:formatCode>General</c:formatCode>
+                <c:ptCount val="8"/>
+                <c:pt idx="0">
+                  <c:v>2</c:v>
+                </c:pt>
+                <c:pt idx="1">
+                  <c:v>1</c:v>
+                </c:pt>
+                <c:pt idx="2">
+                  <c:v>0</c:v>
+                </c:pt>
+                <c:pt idx="3">
+                  <c:v>0</c:v>
+                </c:pt>
+                <c:pt idx="4">
+                  <c:v>1</c:v>
+                </c:pt>
+                <c:pt idx="5">
+                  <c:v>0</c:v>
+                </c:pt>
+                <c:pt idx="6">
+                  <c:v>2</c:v>
+                </c:pt>
+                <c:pt idx="7">
+                  <c:v>0</c:v>
                 </c:pt>
               </c:numCache>
             </c:numRef>
@@ -10184,11 +9780,11 @@
         </c:dLbls>
         <c:gapWidth val="219"/>
         <c:overlap val="-27"/>
-        <c:axId val="-1930204528"/>
-        <c:axId val="-1930202896"/>
+        <c:axId val="-1930208336"/>
+        <c:axId val="-1930211056"/>
       </c:barChart>
       <c:catAx>
-        <c:axId val="-1930204528"/>
+        <c:axId val="-1930208336"/>
         <c:scaling>
           <c:orientation val="minMax"/>
         </c:scaling>
@@ -10286,7 +9882,7 @@
             <a:endParaRPr lang="cs-CZ"/>
           </a:p>
         </c:txPr>
-        <c:crossAx val="-1930202896"/>
+        <c:crossAx val="-1930211056"/>
         <c:crosses val="autoZero"/>
         <c:auto val="1"/>
         <c:lblAlgn val="ctr"/>
@@ -10294,7 +9890,487 @@
         <c:noMultiLvlLbl val="0"/>
       </c:catAx>
       <c:valAx>
-        <c:axId val="-1930202896"/>
+        <c:axId val="-1930211056"/>
+        <c:scaling>
+          <c:orientation val="minMax"/>
+          <c:max val="6"/>
+        </c:scaling>
+        <c:delete val="0"/>
+        <c:axPos val="l"/>
+        <c:majorGridlines>
+          <c:spPr>
+            <a:ln w="9525" cap="flat" cmpd="sng" algn="ctr">
+              <a:solidFill>
+                <a:schemeClr val="tx1">
+                  <a:lumMod val="15000"/>
+                  <a:lumOff val="85000"/>
+                </a:schemeClr>
+              </a:solidFill>
+              <a:round/>
+            </a:ln>
+            <a:effectLst/>
+          </c:spPr>
+        </c:majorGridlines>
+        <c:title>
+          <c:tx>
+            <c:rich>
+              <a:bodyPr rot="-5400000" spcFirstLastPara="1" vertOverflow="ellipsis" vert="horz" wrap="square" anchor="ctr" anchorCtr="1"/>
+              <a:lstStyle/>
+              <a:p>
+                <a:pPr>
+                  <a:defRPr sz="1000" b="0" i="0" u="none" strike="noStrike" kern="1200" baseline="0">
+                    <a:solidFill>
+                      <a:schemeClr val="tx1">
+                        <a:lumMod val="65000"/>
+                        <a:lumOff val="35000"/>
+                      </a:schemeClr>
+                    </a:solidFill>
+                    <a:latin typeface="+mn-lt"/>
+                    <a:ea typeface="+mn-ea"/>
+                    <a:cs typeface="+mn-cs"/>
+                  </a:defRPr>
+                </a:pPr>
+                <a:r>
+                  <a:rPr lang="cs-CZ"/>
+                  <a:t>Pokusy</a:t>
+                </a:r>
+              </a:p>
+            </c:rich>
+          </c:tx>
+          <c:overlay val="0"/>
+          <c:spPr>
+            <a:noFill/>
+            <a:ln>
+              <a:noFill/>
+            </a:ln>
+            <a:effectLst/>
+          </c:spPr>
+          <c:txPr>
+            <a:bodyPr rot="-5400000" spcFirstLastPara="1" vertOverflow="ellipsis" vert="horz" wrap="square" anchor="ctr" anchorCtr="1"/>
+            <a:lstStyle/>
+            <a:p>
+              <a:pPr>
+                <a:defRPr sz="1000" b="0" i="0" u="none" strike="noStrike" kern="1200" baseline="0">
+                  <a:solidFill>
+                    <a:schemeClr val="tx1">
+                      <a:lumMod val="65000"/>
+                      <a:lumOff val="35000"/>
+                    </a:schemeClr>
+                  </a:solidFill>
+                  <a:latin typeface="+mn-lt"/>
+                  <a:ea typeface="+mn-ea"/>
+                  <a:cs typeface="+mn-cs"/>
+                </a:defRPr>
+              </a:pPr>
+              <a:endParaRPr lang="cs-CZ"/>
+            </a:p>
+          </c:txPr>
+        </c:title>
+        <c:numFmt formatCode="General" sourceLinked="1"/>
+        <c:majorTickMark val="none"/>
+        <c:minorTickMark val="none"/>
+        <c:tickLblPos val="nextTo"/>
+        <c:spPr>
+          <a:noFill/>
+          <a:ln>
+            <a:noFill/>
+          </a:ln>
+          <a:effectLst/>
+        </c:spPr>
+        <c:txPr>
+          <a:bodyPr rot="-60000000" spcFirstLastPara="1" vertOverflow="ellipsis" vert="horz" wrap="square" anchor="ctr" anchorCtr="1"/>
+          <a:lstStyle/>
+          <a:p>
+            <a:pPr>
+              <a:defRPr sz="900" b="0" i="0" u="none" strike="noStrike" kern="1200" baseline="0">
+                <a:solidFill>
+                  <a:schemeClr val="tx1">
+                    <a:lumMod val="65000"/>
+                    <a:lumOff val="35000"/>
+                  </a:schemeClr>
+                </a:solidFill>
+                <a:latin typeface="+mn-lt"/>
+                <a:ea typeface="+mn-ea"/>
+                <a:cs typeface="+mn-cs"/>
+              </a:defRPr>
+            </a:pPr>
+            <a:endParaRPr lang="cs-CZ"/>
+          </a:p>
+        </c:txPr>
+        <c:crossAx val="-1930208336"/>
+        <c:crosses val="autoZero"/>
+        <c:crossBetween val="between"/>
+        <c:majorUnit val="1"/>
+      </c:valAx>
+      <c:spPr>
+        <a:noFill/>
+        <a:ln>
+          <a:noFill/>
+        </a:ln>
+        <a:effectLst/>
+      </c:spPr>
+    </c:plotArea>
+    <c:legend>
+      <c:legendPos val="r"/>
+      <c:overlay val="0"/>
+      <c:spPr>
+        <a:noFill/>
+        <a:ln>
+          <a:noFill/>
+        </a:ln>
+        <a:effectLst/>
+      </c:spPr>
+      <c:txPr>
+        <a:bodyPr rot="0" spcFirstLastPara="1" vertOverflow="ellipsis" vert="horz" wrap="square" anchor="ctr" anchorCtr="1"/>
+        <a:lstStyle/>
+        <a:p>
+          <a:pPr>
+            <a:defRPr sz="900" b="0" i="0" u="none" strike="noStrike" kern="1200" baseline="0">
+              <a:solidFill>
+                <a:schemeClr val="tx1">
+                  <a:lumMod val="65000"/>
+                  <a:lumOff val="35000"/>
+                </a:schemeClr>
+              </a:solidFill>
+              <a:latin typeface="+mn-lt"/>
+              <a:ea typeface="+mn-ea"/>
+              <a:cs typeface="+mn-cs"/>
+            </a:defRPr>
+          </a:pPr>
+          <a:endParaRPr lang="cs-CZ"/>
+        </a:p>
+      </c:txPr>
+    </c:legend>
+    <c:plotVisOnly val="1"/>
+    <c:dispBlanksAs val="gap"/>
+    <c:showDLblsOverMax val="0"/>
+  </c:chart>
+  <c:spPr>
+    <a:solidFill>
+      <a:schemeClr val="bg1"/>
+    </a:solidFill>
+    <a:ln w="9525" cap="flat" cmpd="sng" algn="ctr">
+      <a:solidFill>
+        <a:schemeClr val="tx1">
+          <a:lumMod val="15000"/>
+          <a:lumOff val="85000"/>
+        </a:schemeClr>
+      </a:solidFill>
+      <a:round/>
+    </a:ln>
+    <a:effectLst/>
+  </c:spPr>
+  <c:txPr>
+    <a:bodyPr/>
+    <a:lstStyle/>
+    <a:p>
+      <a:pPr>
+        <a:defRPr/>
+      </a:pPr>
+      <a:endParaRPr lang="cs-CZ"/>
+    </a:p>
+  </c:txPr>
+  <c:externalData r:id="rId3">
+    <c:autoUpdate val="0"/>
+  </c:externalData>
+</c:chartSpace>
+</file>
+
+<file path=word/charts/chart5.xml><?xml version="1.0" encoding="utf-8"?>
+<c:chartSpace xmlns:c="http://schemas.openxmlformats.org/drawingml/2006/chart" xmlns:a="http://schemas.openxmlformats.org/drawingml/2006/main" xmlns:r="http://schemas.openxmlformats.org/officeDocument/2006/relationships">
+  <c:date1904 val="0"/>
+  <c:lang val="cs-CZ"/>
+  <c:roundedCorners val="0"/>
+  <mc:AlternateContent xmlns:mc="http://schemas.openxmlformats.org/markup-compatibility/2006">
+    <mc:Choice xmlns:c14="http://schemas.microsoft.com/office/drawing/2007/8/2/chart" Requires="c14">
+      <c14:style val="102"/>
+    </mc:Choice>
+    <mc:Fallback>
+      <c:style val="2"/>
+    </mc:Fallback>
+  </mc:AlternateContent>
+  <c:chart>
+    <c:title>
+      <c:tx>
+        <c:rich>
+          <a:bodyPr rot="0" spcFirstLastPara="1" vertOverflow="ellipsis" vert="horz" wrap="square" anchor="ctr" anchorCtr="1"/>
+          <a:lstStyle/>
+          <a:p>
+            <a:pPr>
+              <a:defRPr sz="1400" b="0" i="0" u="none" strike="noStrike" kern="1200" spc="0" baseline="0">
+                <a:solidFill>
+                  <a:schemeClr val="tx1">
+                    <a:lumMod val="65000"/>
+                    <a:lumOff val="35000"/>
+                  </a:schemeClr>
+                </a:solidFill>
+                <a:latin typeface="+mn-lt"/>
+                <a:ea typeface="+mn-ea"/>
+                <a:cs typeface="+mn-cs"/>
+              </a:defRPr>
+            </a:pPr>
+            <a:r>
+              <a:rPr lang="en-US"/>
+              <a:t>Frekvence </a:t>
+            </a:r>
+            <a:r>
+              <a:rPr lang="cs-CZ"/>
+              <a:t>stisknutí</a:t>
+            </a:r>
+            <a:r>
+              <a:rPr lang="en-US"/>
+              <a:t> klávesy pro trojúhelníkové in-game rozhraní</a:t>
+            </a:r>
+          </a:p>
+        </c:rich>
+      </c:tx>
+      <c:overlay val="0"/>
+      <c:spPr>
+        <a:noFill/>
+        <a:ln>
+          <a:noFill/>
+        </a:ln>
+        <a:effectLst/>
+      </c:spPr>
+      <c:txPr>
+        <a:bodyPr rot="0" spcFirstLastPara="1" vertOverflow="ellipsis" vert="horz" wrap="square" anchor="ctr" anchorCtr="1"/>
+        <a:lstStyle/>
+        <a:p>
+          <a:pPr>
+            <a:defRPr sz="1400" b="0" i="0" u="none" strike="noStrike" kern="1200" spc="0" baseline="0">
+              <a:solidFill>
+                <a:schemeClr val="tx1">
+                  <a:lumMod val="65000"/>
+                  <a:lumOff val="35000"/>
+                </a:schemeClr>
+              </a:solidFill>
+              <a:latin typeface="+mn-lt"/>
+              <a:ea typeface="+mn-ea"/>
+              <a:cs typeface="+mn-cs"/>
+            </a:defRPr>
+          </a:pPr>
+          <a:endParaRPr lang="cs-CZ"/>
+        </a:p>
+      </c:txPr>
+    </c:title>
+    <c:autoTitleDeleted val="0"/>
+    <c:plotArea>
+      <c:layout/>
+      <c:barChart>
+        <c:barDir val="col"/>
+        <c:grouping val="clustered"/>
+        <c:varyColors val="0"/>
+        <c:ser>
+          <c:idx val="0"/>
+          <c:order val="0"/>
+          <c:tx>
+            <c:strRef>
+              <c:f>List1!$B$35</c:f>
+              <c:strCache>
+                <c:ptCount val="1"/>
+                <c:pt idx="0">
+                  <c:v>Úkol 2 (Průměrně za  1 minutu)</c:v>
+                </c:pt>
+              </c:strCache>
+            </c:strRef>
+          </c:tx>
+          <c:spPr>
+            <a:solidFill>
+              <a:schemeClr val="accent1"/>
+            </a:solidFill>
+            <a:ln>
+              <a:noFill/>
+            </a:ln>
+            <a:effectLst/>
+          </c:spPr>
+          <c:invertIfNegative val="0"/>
+          <c:cat>
+            <c:strRef>
+              <c:f>List1!$A$36:$A$43</c:f>
+              <c:strCache>
+                <c:ptCount val="8"/>
+                <c:pt idx="0">
+                  <c:v>Uživatel 1</c:v>
+                </c:pt>
+                <c:pt idx="1">
+                  <c:v>Uživatel 2</c:v>
+                </c:pt>
+                <c:pt idx="2">
+                  <c:v>Uživatel 3</c:v>
+                </c:pt>
+                <c:pt idx="3">
+                  <c:v>Uživatel 4</c:v>
+                </c:pt>
+                <c:pt idx="4">
+                  <c:v>Uživatel 5</c:v>
+                </c:pt>
+                <c:pt idx="5">
+                  <c:v>Uživatel 6</c:v>
+                </c:pt>
+                <c:pt idx="6">
+                  <c:v>Uživatel 7</c:v>
+                </c:pt>
+                <c:pt idx="7">
+                  <c:v>Uživatel 8</c:v>
+                </c:pt>
+              </c:strCache>
+            </c:strRef>
+          </c:cat>
+          <c:val>
+            <c:numRef>
+              <c:f>List1!$B$36:$B$43</c:f>
+              <c:numCache>
+                <c:formatCode>General</c:formatCode>
+                <c:ptCount val="8"/>
+                <c:pt idx="0">
+                  <c:v>2.85</c:v>
+                </c:pt>
+                <c:pt idx="1">
+                  <c:v>3.6</c:v>
+                </c:pt>
+                <c:pt idx="2">
+                  <c:v>2.98</c:v>
+                </c:pt>
+                <c:pt idx="3">
+                  <c:v>2.5</c:v>
+                </c:pt>
+                <c:pt idx="4">
+                  <c:v>1.66</c:v>
+                </c:pt>
+                <c:pt idx="5">
+                  <c:v>1.78</c:v>
+                </c:pt>
+                <c:pt idx="6">
+                  <c:v>2.12</c:v>
+                </c:pt>
+                <c:pt idx="7">
+                  <c:v>2.37</c:v>
+                </c:pt>
+              </c:numCache>
+            </c:numRef>
+          </c:val>
+        </c:ser>
+        <c:dLbls>
+          <c:showLegendKey val="0"/>
+          <c:showVal val="0"/>
+          <c:showCatName val="0"/>
+          <c:showSerName val="0"/>
+          <c:showPercent val="0"/>
+          <c:showBubbleSize val="0"/>
+        </c:dLbls>
+        <c:gapWidth val="219"/>
+        <c:overlap val="-27"/>
+        <c:axId val="-1930209968"/>
+        <c:axId val="-1930207792"/>
+      </c:barChart>
+      <c:catAx>
+        <c:axId val="-1930209968"/>
+        <c:scaling>
+          <c:orientation val="minMax"/>
+        </c:scaling>
+        <c:delete val="0"/>
+        <c:axPos val="b"/>
+        <c:title>
+          <c:tx>
+            <c:rich>
+              <a:bodyPr rot="0" spcFirstLastPara="1" vertOverflow="ellipsis" vert="horz" wrap="square" anchor="ctr" anchorCtr="1"/>
+              <a:lstStyle/>
+              <a:p>
+                <a:pPr>
+                  <a:defRPr sz="1000" b="0" i="0" u="none" strike="noStrike" kern="1200" baseline="0">
+                    <a:solidFill>
+                      <a:schemeClr val="tx1">
+                        <a:lumMod val="65000"/>
+                        <a:lumOff val="35000"/>
+                      </a:schemeClr>
+                    </a:solidFill>
+                    <a:latin typeface="+mn-lt"/>
+                    <a:ea typeface="+mn-ea"/>
+                    <a:cs typeface="+mn-cs"/>
+                  </a:defRPr>
+                </a:pPr>
+                <a:r>
+                  <a:rPr lang="cs-CZ"/>
+                  <a:t>Uživatelé</a:t>
+                </a:r>
+              </a:p>
+            </c:rich>
+          </c:tx>
+          <c:overlay val="0"/>
+          <c:spPr>
+            <a:noFill/>
+            <a:ln>
+              <a:noFill/>
+            </a:ln>
+            <a:effectLst/>
+          </c:spPr>
+          <c:txPr>
+            <a:bodyPr rot="0" spcFirstLastPara="1" vertOverflow="ellipsis" vert="horz" wrap="square" anchor="ctr" anchorCtr="1"/>
+            <a:lstStyle/>
+            <a:p>
+              <a:pPr>
+                <a:defRPr sz="1000" b="0" i="0" u="none" strike="noStrike" kern="1200" baseline="0">
+                  <a:solidFill>
+                    <a:schemeClr val="tx1">
+                      <a:lumMod val="65000"/>
+                      <a:lumOff val="35000"/>
+                    </a:schemeClr>
+                  </a:solidFill>
+                  <a:latin typeface="+mn-lt"/>
+                  <a:ea typeface="+mn-ea"/>
+                  <a:cs typeface="+mn-cs"/>
+                </a:defRPr>
+              </a:pPr>
+              <a:endParaRPr lang="cs-CZ"/>
+            </a:p>
+          </c:txPr>
+        </c:title>
+        <c:numFmt formatCode="General" sourceLinked="1"/>
+        <c:majorTickMark val="none"/>
+        <c:minorTickMark val="none"/>
+        <c:tickLblPos val="nextTo"/>
+        <c:spPr>
+          <a:noFill/>
+          <a:ln w="9525" cap="flat" cmpd="sng" algn="ctr">
+            <a:solidFill>
+              <a:schemeClr val="tx1">
+                <a:lumMod val="15000"/>
+                <a:lumOff val="85000"/>
+              </a:schemeClr>
+            </a:solidFill>
+            <a:round/>
+          </a:ln>
+          <a:effectLst/>
+        </c:spPr>
+        <c:txPr>
+          <a:bodyPr rot="-60000000" spcFirstLastPara="1" vertOverflow="ellipsis" vert="horz" wrap="square" anchor="ctr" anchorCtr="1"/>
+          <a:lstStyle/>
+          <a:p>
+            <a:pPr>
+              <a:defRPr sz="900" b="0" i="0" u="none" strike="noStrike" kern="1200" baseline="0">
+                <a:solidFill>
+                  <a:schemeClr val="tx1">
+                    <a:lumMod val="65000"/>
+                    <a:lumOff val="35000"/>
+                  </a:schemeClr>
+                </a:solidFill>
+                <a:latin typeface="+mn-lt"/>
+                <a:ea typeface="+mn-ea"/>
+                <a:cs typeface="+mn-cs"/>
+              </a:defRPr>
+            </a:pPr>
+            <a:endParaRPr lang="cs-CZ"/>
+          </a:p>
+        </c:txPr>
+        <c:crossAx val="-1930207792"/>
+        <c:crosses val="autoZero"/>
+        <c:auto val="1"/>
+        <c:lblAlgn val="ctr"/>
+        <c:lblOffset val="100"/>
+        <c:noMultiLvlLbl val="0"/>
+      </c:catAx>
+      <c:valAx>
+        <c:axId val="-1930207792"/>
         <c:scaling>
           <c:orientation val="minMax"/>
         </c:scaling>
@@ -10400,7 +10476,7 @@
             <a:endParaRPr lang="cs-CZ"/>
           </a:p>
         </c:txPr>
-        <c:crossAx val="-1930204528"/>
+        <c:crossAx val="-1930209968"/>
         <c:crosses val="autoZero"/>
         <c:crossBetween val="between"/>
       </c:valAx>
@@ -13481,7 +13557,7 @@
 </file>
 
 <file path=customXml/itemProps1.xml><?xml version="1.0" encoding="utf-8"?>
-<ds:datastoreItem xmlns:ds="http://schemas.openxmlformats.org/officeDocument/2006/customXml" ds:itemID="{E672277C-C45A-4E17-B26C-866C877FBB18}">
+<ds:datastoreItem xmlns:ds="http://schemas.openxmlformats.org/officeDocument/2006/customXml" ds:itemID="{8706F03D-235B-42D4-9967-C6ECAF2C7F41}">
   <ds:schemaRefs>
     <ds:schemaRef ds:uri="http://schemas.openxmlformats.org/officeDocument/2006/bibliography"/>
   </ds:schemaRefs>

</xml_diff>